<commit_message>
Cleaned all debug files out, ready for submission
</commit_message>
<xml_diff>
--- a/Documents/CommandInterface.docx
+++ b/Documents/CommandInterface.docx
@@ -75,11 +75,9 @@
             <w:tcW w:w="3117" w:type="dxa"/>
           </w:tcPr>
           <w:p>
-            <w:proofErr w:type="spellStart"/>
-            <w:r>
-              <w:t>pipeName</w:t>
-            </w:r>
-            <w:proofErr w:type="spellEnd"/>
+            <w:r>
+              <w:t>ok</w:t>
+            </w:r>
           </w:p>
         </w:tc>
       </w:tr>
@@ -186,11 +184,11 @@
             <w:tcW w:w="3117" w:type="dxa"/>
           </w:tcPr>
           <w:p>
+            <w:proofErr w:type="spellStart"/>
             <w:r>
               <w:t>leaderBoard</w:t>
             </w:r>
-            <w:bookmarkStart w:id="0" w:name="_GoBack"/>
-            <w:bookmarkEnd w:id="0"/>
+            <w:proofErr w:type="spellEnd"/>
           </w:p>
         </w:tc>
       </w:tr>
@@ -269,7 +267,10 @@
         </w:tc>
       </w:tr>
     </w:tbl>
-    <w:p/>
+    <w:p>
+      <w:bookmarkStart w:id="0" w:name="_GoBack"/>
+      <w:bookmarkEnd w:id="0"/>
+    </w:p>
     <w:sectPr>
       <w:pgSz w:w="12240" w:h="15840"/>
       <w:pgMar w:top="1440" w:right="1440" w:bottom="1440" w:left="1440" w:header="708" w:footer="708" w:gutter="0"/>

</xml_diff>